<commit_message>
progress report 1 completed
</commit_message>
<xml_diff>
--- a/Documents/Project_LKu077_Report1.docx
+++ b/Documents/Project_LKu077_Report1.docx
@@ -23,18 +23,18 @@
           <w:sz w:val="36"/>
           <w:szCs w:val="36"/>
         </w:rPr>
-        <w:t>Progress Report</w:t>
-      </w:r>
-      <w:r>
+        <w:t>Progress Report #1</w:t>
+      </w:r>
+    </w:p>
+    <w:p>
+      <w:pPr>
         <w:rPr>
           <w:b/>
           <w:bCs/>
-          <w:color w:val="auto"/>
-          <w:sz w:val="36"/>
-          <w:szCs w:val="36"/>
-        </w:rPr>
-        <w:t xml:space="preserve"> #1</w:t>
-      </w:r>
+          <w:sz w:val="24"/>
+          <w:szCs w:val="24"/>
+        </w:rPr>
+      </w:pPr>
     </w:p>
     <w:p>
       <w:pPr>
@@ -45,42 +45,14 @@
           <w:szCs w:val="24"/>
         </w:rPr>
       </w:pPr>
-    </w:p>
-    <w:p>
-      <w:pPr>
+      <w:r>
         <w:rPr>
           <w:b/>
           <w:bCs/>
           <w:sz w:val="24"/>
           <w:szCs w:val="24"/>
         </w:rPr>
-      </w:pPr>
-      <w:r>
-        <w:rPr>
-          <w:b/>
-          <w:bCs/>
-          <w:sz w:val="24"/>
-          <w:szCs w:val="24"/>
-        </w:rPr>
-        <w:t>Pathfinder</w:t>
-      </w:r>
-      <w:r>
-        <w:rPr>
-          <w:b/>
-          <w:bCs/>
-          <w:sz w:val="24"/>
-          <w:szCs w:val="24"/>
-        </w:rPr>
-        <w:t xml:space="preserve">: </w:t>
-      </w:r>
-      <w:r>
-        <w:rPr>
-          <w:b/>
-          <w:bCs/>
-          <w:sz w:val="24"/>
-          <w:szCs w:val="24"/>
-        </w:rPr>
-        <w:t>Personalized Career Path Recommender System for University Students</w:t>
+        <w:t>Pathfinder: Personalized Career Path Recommender System for University Students</w:t>
       </w:r>
     </w:p>
     <w:p>
@@ -1236,53 +1208,107 @@
     </w:p>
     <w:p>
       <w:pPr>
-        <w:rPr>
-          <w:sz w:val="24"/>
-          <w:szCs w:val="24"/>
-        </w:rPr>
-      </w:pPr>
+        <w:ind w:left="90"/>
+        <w:rPr>
+          <w:sz w:val="24"/>
+          <w:szCs w:val="24"/>
+        </w:rPr>
+      </w:pPr>
+      <w:r>
+        <w:rPr>
+          <w:sz w:val="24"/>
+          <w:szCs w:val="24"/>
+        </w:rPr>
+        <w:t xml:space="preserve">- </w:t>
+      </w:r>
+      <w:r>
+        <w:rPr>
+          <w:sz w:val="24"/>
+          <w:szCs w:val="24"/>
+        </w:rPr>
+        <w:t>Proposal_LKu077.docx</w:t>
+      </w:r>
     </w:p>
     <w:p>
       <w:pPr>
-        <w:rPr>
-          <w:sz w:val="24"/>
-          <w:szCs w:val="24"/>
-        </w:rPr>
-      </w:pPr>
-      <w:r>
-        <w:rPr>
-          <w:sz w:val="24"/>
-          <w:szCs w:val="24"/>
-        </w:rPr>
-        <w:t>Misc</w:t>
-      </w:r>
-      <w:r>
-        <w:rPr>
-          <w:sz w:val="24"/>
-          <w:szCs w:val="24"/>
-        </w:rPr>
-        <w:t xml:space="preserve"> </w:t>
-      </w:r>
-      <w:r>
-        <w:rPr>
-          <w:sz w:val="24"/>
-          <w:szCs w:val="24"/>
-        </w:rPr>
-        <w:t>/</w:t>
-      </w:r>
-      <w:r>
-        <w:rPr>
-          <w:sz w:val="24"/>
-          <w:szCs w:val="24"/>
-        </w:rPr>
-        <w:t xml:space="preserve"> </w:t>
-      </w:r>
-      <w:r>
-        <w:rPr>
-          <w:sz w:val="24"/>
-          <w:szCs w:val="24"/>
-        </w:rPr>
-        <w:t>Research Articles</w:t>
+        <w:ind w:left="90"/>
+        <w:rPr>
+          <w:sz w:val="24"/>
+          <w:szCs w:val="24"/>
+        </w:rPr>
+      </w:pPr>
+      <w:r>
+        <w:rPr>
+          <w:sz w:val="24"/>
+          <w:szCs w:val="24"/>
+        </w:rPr>
+        <w:t xml:space="preserve">- </w:t>
+      </w:r>
+      <w:r>
+        <w:rPr>
+          <w:sz w:val="24"/>
+          <w:szCs w:val="24"/>
+        </w:rPr>
+        <w:t>Proposal_LKu077</w:t>
+      </w:r>
+      <w:r>
+        <w:rPr>
+          <w:sz w:val="24"/>
+          <w:szCs w:val="24"/>
+        </w:rPr>
+        <w:t>_v</w:t>
+      </w:r>
+      <w:r>
+        <w:rPr>
+          <w:sz w:val="24"/>
+          <w:szCs w:val="24"/>
+        </w:rPr>
+        <w:t>1.1</w:t>
+      </w:r>
+      <w:r>
+        <w:rPr>
+          <w:sz w:val="24"/>
+          <w:szCs w:val="24"/>
+        </w:rPr>
+        <w:t>.docx</w:t>
+      </w:r>
+    </w:p>
+    <w:p>
+      <w:pPr>
+        <w:ind w:left="90"/>
+        <w:rPr>
+          <w:sz w:val="24"/>
+          <w:szCs w:val="24"/>
+        </w:rPr>
+      </w:pPr>
+      <w:r>
+        <w:rPr>
+          <w:sz w:val="24"/>
+          <w:szCs w:val="24"/>
+        </w:rPr>
+        <w:t xml:space="preserve">- </w:t>
+      </w:r>
+      <w:r>
+        <w:rPr>
+          <w:sz w:val="24"/>
+          <w:szCs w:val="24"/>
+        </w:rPr>
+        <w:t>Project_LKu077_Report1.docx</w:t>
+      </w:r>
+    </w:p>
+    <w:p>
+      <w:pPr>
+        <w:rPr>
+          <w:sz w:val="24"/>
+          <w:szCs w:val="24"/>
+        </w:rPr>
+      </w:pPr>
+      <w:r>
+        <w:rPr>
+          <w:sz w:val="24"/>
+          <w:szCs w:val="24"/>
+        </w:rPr>
+        <w:t>Misc / Research Articles</w:t>
       </w:r>
       <w:r>
         <w:rPr>
@@ -1540,31 +1566,6 @@
       </w:r>
       <w:proofErr w:type="spellEnd"/>
       <w:proofErr w:type="gramEnd"/>
-    </w:p>
-    <w:p>
-      <w:pPr>
-        <w:rPr>
-          <w:sz w:val="24"/>
-          <w:szCs w:val="24"/>
-        </w:rPr>
-      </w:pPr>
-    </w:p>
-    <w:p>
-      <w:pPr>
-        <w:rPr>
-          <w:sz w:val="24"/>
-          <w:szCs w:val="24"/>
-        </w:rPr>
-      </w:pPr>
-    </w:p>
-    <w:p>
-      <w:pPr>
-        <w:ind w:left="90"/>
-        <w:rPr>
-          <w:sz w:val="24"/>
-          <w:szCs w:val="24"/>
-        </w:rPr>
-      </w:pPr>
     </w:p>
     <w:sectPr>
       <w:footerReference w:type="default" r:id="rId10"/>
@@ -1890,6 +1891,118 @@
     </w:lvl>
   </w:abstractNum>
   <w:abstractNum w:abstractNumId="2" w15:restartNumberingAfterBreak="0">
+    <w:nsid w:val="4887250A"/>
+    <w:multiLevelType w:val="hybridMultilevel"/>
+    <w:tmpl w:val="93FEE39C"/>
+    <w:lvl w:ilvl="0" w:tplc="2F961756">
+      <w:numFmt w:val="bullet"/>
+      <w:lvlText w:val="-"/>
+      <w:lvlJc w:val="left"/>
+      <w:pPr>
+        <w:ind w:left="405" w:hanging="360"/>
+      </w:pPr>
+      <w:rPr>
+        <w:rFonts w:ascii="Aptos" w:eastAsiaTheme="minorHAnsi" w:hAnsi="Aptos" w:cstheme="minorBidi" w:hint="default"/>
+      </w:rPr>
+    </w:lvl>
+    <w:lvl w:ilvl="1" w:tplc="04090003" w:tentative="1">
+      <w:start w:val="1"/>
+      <w:numFmt w:val="bullet"/>
+      <w:lvlText w:val="o"/>
+      <w:lvlJc w:val="left"/>
+      <w:pPr>
+        <w:ind w:left="1125" w:hanging="360"/>
+      </w:pPr>
+      <w:rPr>
+        <w:rFonts w:ascii="Courier New" w:hAnsi="Courier New" w:cs="Courier New" w:hint="default"/>
+      </w:rPr>
+    </w:lvl>
+    <w:lvl w:ilvl="2" w:tplc="04090005" w:tentative="1">
+      <w:start w:val="1"/>
+      <w:numFmt w:val="bullet"/>
+      <w:lvlText w:val=""/>
+      <w:lvlJc w:val="left"/>
+      <w:pPr>
+        <w:ind w:left="1845" w:hanging="360"/>
+      </w:pPr>
+      <w:rPr>
+        <w:rFonts w:ascii="Wingdings" w:hAnsi="Wingdings" w:hint="default"/>
+      </w:rPr>
+    </w:lvl>
+    <w:lvl w:ilvl="3" w:tplc="04090001" w:tentative="1">
+      <w:start w:val="1"/>
+      <w:numFmt w:val="bullet"/>
+      <w:lvlText w:val=""/>
+      <w:lvlJc w:val="left"/>
+      <w:pPr>
+        <w:ind w:left="2565" w:hanging="360"/>
+      </w:pPr>
+      <w:rPr>
+        <w:rFonts w:ascii="Symbol" w:hAnsi="Symbol" w:hint="default"/>
+      </w:rPr>
+    </w:lvl>
+    <w:lvl w:ilvl="4" w:tplc="04090003" w:tentative="1">
+      <w:start w:val="1"/>
+      <w:numFmt w:val="bullet"/>
+      <w:lvlText w:val="o"/>
+      <w:lvlJc w:val="left"/>
+      <w:pPr>
+        <w:ind w:left="3285" w:hanging="360"/>
+      </w:pPr>
+      <w:rPr>
+        <w:rFonts w:ascii="Courier New" w:hAnsi="Courier New" w:cs="Courier New" w:hint="default"/>
+      </w:rPr>
+    </w:lvl>
+    <w:lvl w:ilvl="5" w:tplc="04090005" w:tentative="1">
+      <w:start w:val="1"/>
+      <w:numFmt w:val="bullet"/>
+      <w:lvlText w:val=""/>
+      <w:lvlJc w:val="left"/>
+      <w:pPr>
+        <w:ind w:left="4005" w:hanging="360"/>
+      </w:pPr>
+      <w:rPr>
+        <w:rFonts w:ascii="Wingdings" w:hAnsi="Wingdings" w:hint="default"/>
+      </w:rPr>
+    </w:lvl>
+    <w:lvl w:ilvl="6" w:tplc="04090001" w:tentative="1">
+      <w:start w:val="1"/>
+      <w:numFmt w:val="bullet"/>
+      <w:lvlText w:val=""/>
+      <w:lvlJc w:val="left"/>
+      <w:pPr>
+        <w:ind w:left="4725" w:hanging="360"/>
+      </w:pPr>
+      <w:rPr>
+        <w:rFonts w:ascii="Symbol" w:hAnsi="Symbol" w:hint="default"/>
+      </w:rPr>
+    </w:lvl>
+    <w:lvl w:ilvl="7" w:tplc="04090003" w:tentative="1">
+      <w:start w:val="1"/>
+      <w:numFmt w:val="bullet"/>
+      <w:lvlText w:val="o"/>
+      <w:lvlJc w:val="left"/>
+      <w:pPr>
+        <w:ind w:left="5445" w:hanging="360"/>
+      </w:pPr>
+      <w:rPr>
+        <w:rFonts w:ascii="Courier New" w:hAnsi="Courier New" w:cs="Courier New" w:hint="default"/>
+      </w:rPr>
+    </w:lvl>
+    <w:lvl w:ilvl="8" w:tplc="04090005" w:tentative="1">
+      <w:start w:val="1"/>
+      <w:numFmt w:val="bullet"/>
+      <w:lvlText w:val=""/>
+      <w:lvlJc w:val="left"/>
+      <w:pPr>
+        <w:ind w:left="6165" w:hanging="360"/>
+      </w:pPr>
+      <w:rPr>
+        <w:rFonts w:ascii="Wingdings" w:hAnsi="Wingdings" w:hint="default"/>
+      </w:rPr>
+    </w:lvl>
+  </w:abstractNum>
+  <w:abstractNum w:abstractNumId="3" w15:restartNumberingAfterBreak="0">
     <w:nsid w:val="5F383168"/>
     <w:multiLevelType w:val="hybridMultilevel"/>
     <w:tmpl w:val="E628266C"/>
@@ -2002,7 +2115,7 @@
       </w:rPr>
     </w:lvl>
   </w:abstractNum>
-  <w:abstractNum w:abstractNumId="3" w15:restartNumberingAfterBreak="0">
+  <w:abstractNum w:abstractNumId="4" w15:restartNumberingAfterBreak="0">
     <w:nsid w:val="62E2416E"/>
     <w:multiLevelType w:val="hybridMultilevel"/>
     <w:tmpl w:val="C89C9AB8"/>
@@ -2115,7 +2228,7 @@
       </w:rPr>
     </w:lvl>
   </w:abstractNum>
-  <w:abstractNum w:abstractNumId="4" w15:restartNumberingAfterBreak="0">
+  <w:abstractNum w:abstractNumId="5" w15:restartNumberingAfterBreak="0">
     <w:nsid w:val="7E2072B9"/>
     <w:multiLevelType w:val="hybridMultilevel"/>
     <w:tmpl w:val="0D84BF60"/>
@@ -2235,13 +2348,16 @@
     <w:abstractNumId w:val="0"/>
   </w:num>
   <w:num w:numId="3" w16cid:durableId="1949972609">
+    <w:abstractNumId w:val="4"/>
+  </w:num>
+  <w:num w:numId="4" w16cid:durableId="1930387663">
     <w:abstractNumId w:val="3"/>
   </w:num>
-  <w:num w:numId="4" w16cid:durableId="1930387663">
+  <w:num w:numId="5" w16cid:durableId="478770721">
+    <w:abstractNumId w:val="5"/>
+  </w:num>
+  <w:num w:numId="6" w16cid:durableId="419302687">
     <w:abstractNumId w:val="2"/>
-  </w:num>
-  <w:num w:numId="5" w16cid:durableId="478770721">
-    <w:abstractNumId w:val="4"/>
   </w:num>
 </w:numbering>
 </file>
@@ -2849,6 +2965,7 @@
   <w:style w:type="character" w:default="1" w:styleId="DefaultParagraphFont">
     <w:name w:val="Default Paragraph Font"/>
     <w:uiPriority w:val="1"/>
+    <w:semiHidden/>
     <w:unhideWhenUsed/>
   </w:style>
   <w:style w:type="table" w:default="1" w:styleId="TableNormal">
@@ -3547,6 +3664,23 @@
 </file>
 
 <file path=customXml/item1.xml><?xml version="1.0" encoding="utf-8"?>
+<p:properties xmlns:p="http://schemas.microsoft.com/office/2006/metadata/properties" xmlns:xsi="http://www.w3.org/2001/XMLSchema-instance" xmlns:pc="http://schemas.microsoft.com/office/infopath/2007/PartnerControls">
+  <documentManagement>
+    <_activity xmlns="828dd3e9-49cb-473e-886a-948c024ab091" xsi:nil="true"/>
+  </documentManagement>
+</p:properties>
+</file>
+
+<file path=customXml/item2.xml><?xml version="1.0" encoding="utf-8"?>
+<?mso-contentType ?>
+<FormTemplates xmlns="http://schemas.microsoft.com/sharepoint/v3/contenttype/forms">
+  <Display>DocumentLibraryForm</Display>
+  <Edit>DocumentLibraryForm</Edit>
+  <New>DocumentLibraryForm</New>
+</FormTemplates>
+</file>
+
+<file path=customXml/item3.xml><?xml version="1.0" encoding="utf-8"?>
 <ct:contentTypeSchema xmlns:ct="http://schemas.microsoft.com/office/2006/metadata/contentType" xmlns:ma="http://schemas.microsoft.com/office/2006/metadata/properties/metaAttributes" ct:_="" ma:_="" ma:contentTypeName="Document" ma:contentTypeID="0x0101008F6FFAC925E3B34384848EB876BE13BF" ma:contentTypeVersion="16" ma:contentTypeDescription="Create a new document." ma:contentTypeScope="" ma:versionID="bade36da1b0e546e03fc52bf01194d70">
   <xsd:schema xmlns:xsd="http://www.w3.org/2001/XMLSchema" xmlns:xs="http://www.w3.org/2001/XMLSchema" xmlns:p="http://schemas.microsoft.com/office/2006/metadata/properties" xmlns:ns3="828dd3e9-49cb-473e-886a-948c024ab091" xmlns:ns4="334cfe71-65ab-410b-8183-7dd3b37a6681" targetNamespace="http://schemas.microsoft.com/office/2006/metadata/properties" ma:root="true" ma:fieldsID="42a76e7abcb30845fda17a839c94b586" ns3:_="" ns4:_="">
     <xsd:import namespace="828dd3e9-49cb-473e-886a-948c024ab091"/>
@@ -3785,24 +3919,32 @@
 </ct:contentTypeSchema>
 </file>
 
-<file path=customXml/item2.xml><?xml version="1.0" encoding="utf-8"?>
-<?mso-contentType ?>
-<FormTemplates xmlns="http://schemas.microsoft.com/sharepoint/v3/contenttype/forms">
-  <Display>DocumentLibraryForm</Display>
-  <Edit>DocumentLibraryForm</Edit>
-  <New>DocumentLibraryForm</New>
-</FormTemplates>
+<file path=customXml/itemProps1.xml><?xml version="1.0" encoding="utf-8"?>
+<ds:datastoreItem xmlns:ds="http://schemas.openxmlformats.org/officeDocument/2006/customXml" ds:itemID="{328E869C-1A8B-4C6E-AD81-8ECA7DF456B8}">
+  <ds:schemaRefs>
+    <ds:schemaRef ds:uri="334cfe71-65ab-410b-8183-7dd3b37a6681"/>
+    <ds:schemaRef ds:uri="http://schemas.openxmlformats.org/package/2006/metadata/core-properties"/>
+    <ds:schemaRef ds:uri="http://schemas.microsoft.com/office/2006/metadata/properties"/>
+    <ds:schemaRef ds:uri="http://schemas.microsoft.com/office/2006/documentManagement/types"/>
+    <ds:schemaRef ds:uri="http://purl.org/dc/elements/1.1/"/>
+    <ds:schemaRef ds:uri="http://www.w3.org/XML/1998/namespace"/>
+    <ds:schemaRef ds:uri="http://purl.org/dc/terms/"/>
+    <ds:schemaRef ds:uri="http://schemas.microsoft.com/office/infopath/2007/PartnerControls"/>
+    <ds:schemaRef ds:uri="828dd3e9-49cb-473e-886a-948c024ab091"/>
+    <ds:schemaRef ds:uri="http://purl.org/dc/dcmitype/"/>
+  </ds:schemaRefs>
+</ds:datastoreItem>
 </file>
 
-<file path=customXml/item3.xml><?xml version="1.0" encoding="utf-8"?>
-<p:properties xmlns:p="http://schemas.microsoft.com/office/2006/metadata/properties" xmlns:xsi="http://www.w3.org/2001/XMLSchema-instance" xmlns:pc="http://schemas.microsoft.com/office/infopath/2007/PartnerControls">
-  <documentManagement>
-    <_activity xmlns="828dd3e9-49cb-473e-886a-948c024ab091" xsi:nil="true"/>
-  </documentManagement>
-</p:properties>
+<file path=customXml/itemProps2.xml><?xml version="1.0" encoding="utf-8"?>
+<ds:datastoreItem xmlns:ds="http://schemas.openxmlformats.org/officeDocument/2006/customXml" ds:itemID="{BF285E5A-C67C-4C31-9DB6-C382A099233A}">
+  <ds:schemaRefs>
+    <ds:schemaRef ds:uri="http://schemas.microsoft.com/sharepoint/v3/contenttype/forms"/>
+  </ds:schemaRefs>
+</ds:datastoreItem>
 </file>
 
-<file path=customXml/itemProps1.xml><?xml version="1.0" encoding="utf-8"?>
+<file path=customXml/itemProps3.xml><?xml version="1.0" encoding="utf-8"?>
 <ds:datastoreItem xmlns:ds="http://schemas.openxmlformats.org/officeDocument/2006/customXml" ds:itemID="{B9990BDE-0967-4C29-BCA7-B5494BE86BAE}">
   <ds:schemaRefs>
     <ds:schemaRef ds:uri="http://schemas.microsoft.com/office/2006/metadata/contentType"/>
@@ -3819,29 +3961,4 @@
     <ds:schemaRef ds:uri="http://schemas.microsoft.com/internal/obd"/>
   </ds:schemaRefs>
 </ds:datastoreItem>
-</file>
-
-<file path=customXml/itemProps2.xml><?xml version="1.0" encoding="utf-8"?>
-<ds:datastoreItem xmlns:ds="http://schemas.openxmlformats.org/officeDocument/2006/customXml" ds:itemID="{BF285E5A-C67C-4C31-9DB6-C382A099233A}">
-  <ds:schemaRefs>
-    <ds:schemaRef ds:uri="http://schemas.microsoft.com/sharepoint/v3/contenttype/forms"/>
-  </ds:schemaRefs>
-</ds:datastoreItem>
-</file>
-
-<file path=customXml/itemProps3.xml><?xml version="1.0" encoding="utf-8"?>
-<ds:datastoreItem xmlns:ds="http://schemas.openxmlformats.org/officeDocument/2006/customXml" ds:itemID="{328E869C-1A8B-4C6E-AD81-8ECA7DF456B8}">
-  <ds:schemaRefs>
-    <ds:schemaRef ds:uri="334cfe71-65ab-410b-8183-7dd3b37a6681"/>
-    <ds:schemaRef ds:uri="http://schemas.openxmlformats.org/package/2006/metadata/core-properties"/>
-    <ds:schemaRef ds:uri="http://schemas.microsoft.com/office/2006/metadata/properties"/>
-    <ds:schemaRef ds:uri="http://schemas.microsoft.com/office/2006/documentManagement/types"/>
-    <ds:schemaRef ds:uri="http://purl.org/dc/elements/1.1/"/>
-    <ds:schemaRef ds:uri="http://www.w3.org/XML/1998/namespace"/>
-    <ds:schemaRef ds:uri="http://purl.org/dc/terms/"/>
-    <ds:schemaRef ds:uri="http://schemas.microsoft.com/office/infopath/2007/PartnerControls"/>
-    <ds:schemaRef ds:uri="828dd3e9-49cb-473e-886a-948c024ab091"/>
-    <ds:schemaRef ds:uri="http://purl.org/dc/dcmitype/"/>
-  </ds:schemaRefs>
-</ds:datastoreItem>
 </file>
</xml_diff>